<commit_message>
Added tutorial section and introduction to each chapter
</commit_message>
<xml_diff>
--- a/ResearchMaterials/Wireless Comm Final.docx
+++ b/ResearchMaterials/Wireless Comm Final.docx
@@ -15,8 +15,6 @@
         </w:rPr>
       </w:pPr>
       <w:bookmarkStart w:id="0" w:name="_Hlk478655253"/>
-      <w:bookmarkStart w:id="1" w:name="_GoBack"/>
-      <w:bookmarkEnd w:id="1"/>
       <w:r>
         <w:rPr>
           <w:rFonts w:ascii="Arial" w:eastAsia="Times New Roman" w:hAnsi="Arial" w:cs="Arial"/>
@@ -5077,6 +5075,7 @@
           <w:rFonts w:ascii="Arial" w:hAnsi="Arial" w:cs="Arial"/>
           <w:sz w:val="24"/>
           <w:szCs w:val="24"/>
+          <w:highlight w:val="yellow"/>
         </w:rPr>
         <w:t>A]</w:t>
       </w:r>
@@ -5087,6 +5086,7 @@
             <w:rFonts w:ascii="Arial" w:hAnsi="Arial" w:cs="Arial"/>
             <w:sz w:val="24"/>
             <w:szCs w:val="24"/>
+            <w:highlight w:val="yellow"/>
           </w:rPr>
           <w:t>http://electronicdesign.com/what-s-difference-between/what-s-difference-between-ieee-802154-and-zigbee-wireless</w:t>
         </w:r>
@@ -5106,6 +5106,7 @@
           <w:rFonts w:ascii="Arial" w:hAnsi="Arial" w:cs="Arial"/>
           <w:sz w:val="24"/>
           <w:szCs w:val="24"/>
+          <w:highlight w:val="yellow"/>
         </w:rPr>
         <w:t xml:space="preserve">[B] </w:t>
       </w:r>
@@ -5116,6 +5117,7 @@
             <w:rFonts w:ascii="Arial" w:hAnsi="Arial" w:cs="Arial"/>
             <w:sz w:val="24"/>
             <w:szCs w:val="24"/>
+            <w:highlight w:val="yellow"/>
           </w:rPr>
           <w:t>https://www.controlanything.com/Relay/Device/A3001-1</w:t>
         </w:r>
@@ -5135,6 +5137,7 @@
           <w:rFonts w:ascii="Arial" w:hAnsi="Arial" w:cs="Arial"/>
           <w:sz w:val="24"/>
           <w:szCs w:val="24"/>
+          <w:highlight w:val="yellow"/>
         </w:rPr>
         <w:t xml:space="preserve">[E] </w:t>
       </w:r>
@@ -5143,6 +5146,7 @@
           <w:rFonts w:ascii="Arial" w:hAnsi="Arial" w:cs="Arial"/>
           <w:sz w:val="24"/>
           <w:szCs w:val="24"/>
+          <w:highlight w:val="yellow"/>
         </w:rPr>
         <w:t>Gislason, D. (2008). ZigBee wireless networking. Oxford: Elsevier, Newnes.</w:t>
       </w:r>
@@ -5161,6 +5165,7 @@
           <w:rFonts w:ascii="Arial" w:hAnsi="Arial" w:cs="Arial"/>
           <w:sz w:val="24"/>
           <w:szCs w:val="24"/>
+          <w:highlight w:val="yellow"/>
         </w:rPr>
         <w:t xml:space="preserve">[C] </w:t>
       </w:r>
@@ -5171,6 +5176,7 @@
             <w:rFonts w:ascii="Arial" w:hAnsi="Arial" w:cs="Arial"/>
             <w:sz w:val="24"/>
             <w:szCs w:val="24"/>
+            <w:highlight w:val="yellow"/>
           </w:rPr>
           <w:t>https://www2.hawaii.edu/~esb/2009spring.ics451/apr16.html</w:t>
         </w:r>
@@ -5190,6 +5196,7 @@
           <w:rFonts w:ascii="Arial" w:hAnsi="Arial" w:cs="Arial"/>
           <w:sz w:val="24"/>
           <w:szCs w:val="24"/>
+          <w:highlight w:val="yellow"/>
         </w:rPr>
         <w:t xml:space="preserve">[D] </w:t>
       </w:r>
@@ -5198,6 +5205,7 @@
           <w:rFonts w:ascii="Arial" w:hAnsi="Arial" w:cs="Arial"/>
           <w:sz w:val="24"/>
           <w:szCs w:val="24"/>
+          <w:highlight w:val="yellow"/>
         </w:rPr>
         <w:t>Farahani, Shahin. Designing ZigBee Networks and Transceivers: The Complete Guide for RF/wireless Engineers. Oxford: Newnes, 2008. Print.</w:t>
       </w:r>
@@ -5216,6 +5224,7 @@
           <w:rFonts w:ascii="Arial" w:hAnsi="Arial" w:cs="Arial"/>
           <w:sz w:val="24"/>
           <w:szCs w:val="24"/>
+          <w:highlight w:val="yellow"/>
         </w:rPr>
         <w:t xml:space="preserve">[F] </w:t>
       </w:r>
@@ -5226,6 +5235,7 @@
             <w:rFonts w:ascii="Arial" w:hAnsi="Arial" w:cs="Arial"/>
             <w:sz w:val="24"/>
             <w:szCs w:val="24"/>
+            <w:highlight w:val="yellow"/>
           </w:rPr>
           <w:t>http://www.nxp.com/documents/other/JN-DS-JN5168MO-1v2.pdf</w:t>
         </w:r>
@@ -5245,6 +5255,7 @@
           <w:rFonts w:ascii="Arial" w:hAnsi="Arial" w:cs="Arial"/>
           <w:sz w:val="24"/>
           <w:szCs w:val="24"/>
+          <w:highlight w:val="yellow"/>
         </w:rPr>
         <w:t xml:space="preserve">[G] </w:t>
       </w:r>
@@ -5255,6 +5266,7 @@
             <w:rFonts w:ascii="Arial" w:hAnsi="Arial" w:cs="Arial"/>
             <w:sz w:val="24"/>
             <w:szCs w:val="24"/>
+            <w:highlight w:val="yellow"/>
           </w:rPr>
           <w:t>http://www.mouser.com/ds/2/368/tg-pm-0516-etrx35x-957725.pdf</w:t>
         </w:r>
@@ -5274,6 +5286,7 @@
           <w:rFonts w:ascii="Arial" w:hAnsi="Arial" w:cs="Arial"/>
           <w:sz w:val="24"/>
           <w:szCs w:val="24"/>
+          <w:highlight w:val="yellow"/>
         </w:rPr>
         <w:t xml:space="preserve">[H] </w:t>
       </w:r>
@@ -5284,6 +5297,7 @@
             <w:rFonts w:ascii="Arial" w:hAnsi="Arial" w:cs="Arial"/>
             <w:sz w:val="24"/>
             <w:szCs w:val="24"/>
+            <w:highlight w:val="yellow"/>
           </w:rPr>
           <w:t>https://www.sparkfun.com/datasheets/Wireless/Zigbee/XBee-Datasheet.pdf</w:t>
         </w:r>
@@ -5303,9 +5317,12 @@
           <w:rFonts w:ascii="Arial" w:hAnsi="Arial" w:cs="Arial"/>
           <w:sz w:val="24"/>
           <w:szCs w:val="24"/>
+          <w:highlight w:val="yellow"/>
         </w:rPr>
         <w:t>[I] http://www.mouser.com/ds/2/111/ds_xbeemultipointmodules-19140.pdf</w:t>
       </w:r>
+      <w:bookmarkStart w:id="1" w:name="_GoBack"/>
+      <w:bookmarkEnd w:id="1"/>
     </w:p>
     <w:sectPr>
       <w:pgSz w:w="12240" w:h="15840"/>
@@ -6757,7 +6774,7 @@
 </file>
 
 <file path=customXml/itemProps1.xml><?xml version="1.0" encoding="utf-8"?>
-<ds:datastoreItem xmlns:ds="http://schemas.openxmlformats.org/officeDocument/2006/customXml" ds:itemID="{73EE23B6-D7E1-412A-A17C-7D40573A8FEC}">
+<ds:datastoreItem xmlns:ds="http://schemas.openxmlformats.org/officeDocument/2006/customXml" ds:itemID="{40EADA76-8005-4F50-ACFF-FA376636CDF2}">
   <ds:schemaRefs>
     <ds:schemaRef ds:uri="http://schemas.openxmlformats.org/officeDocument/2006/bibliography"/>
   </ds:schemaRefs>

</xml_diff>